<commit_message>
Added two Oakeshott references.
</commit_message>
<xml_diff>
--- a/WordFiles/CallahanBibliography.docx
+++ b/WordFiles/CallahanBibliography.docx
@@ -575,91 +575,181 @@
         </w:rPr>
         <w:t>The American Conservative</w:t>
       </w:r>
+      <w:r>
+        <w:t>,</w:t>
+      </w:r>
+      <w:r>
+        <w:t xml:space="preserve"> </w:t>
+      </w:r>
+      <w:r>
+        <w:t xml:space="preserve">2002. </w:t>
+      </w:r>
+      <w:r>
+        <w:t xml:space="preserve">Accessed October 27, 2016. http://www.theamericanconservative.com/articles/the-elusive-oakeshott/. </w:t>
+      </w:r>
+    </w:p>
+    <w:p>
+      <w:pPr>
+        <w:pStyle w:val="biblio"/>
+      </w:pPr>
+      <w:r>
+        <w:t xml:space="preserve">Morozov, Evgeny. </w:t>
+      </w:r>
+      <w:r>
+        <w:rPr>
+          <w:i/>
+          <w:iCs/>
+        </w:rPr>
+        <w:t>To Save Everything, Click Here: The Folly of Technological Solutionism</w:t>
+      </w:r>
+      <w:r>
+        <w:t xml:space="preserve">. PublicAffairs, 2013. </w:t>
+      </w:r>
+    </w:p>
+    <w:p>
+      <w:pPr>
+        <w:pStyle w:val="biblio"/>
+      </w:pPr>
+      <w:r>
+        <w:t xml:space="preserve">Oakeshott, Michael. </w:t>
+      </w:r>
+      <w:r>
+        <w:rPr>
+          <w:i/>
+          <w:iCs/>
+        </w:rPr>
+        <w:t>Experience and Its Modes</w:t>
+      </w:r>
+      <w:r>
+        <w:t xml:space="preserve">. Cambridge University Press, 1966. </w:t>
+      </w:r>
+    </w:p>
+    <w:p>
+      <w:pPr>
+        <w:pStyle w:val="biblio"/>
+        <w:rPr>
+          <w:lang w:bidi="en-US"/>
+        </w:rPr>
+      </w:pPr>
+      <w:r>
+        <w:rPr>
+          <w:lang w:bidi="en-US"/>
+        </w:rPr>
+        <w:t>Oakeshott, Michael.</w:t>
+      </w:r>
+      <w:r>
+        <w:rPr>
+          <w:lang w:bidi="en-US"/>
+        </w:rPr>
+        <w:t xml:space="preserve"> </w:t>
+      </w:r>
+      <w:r>
+        <w:rPr>
+          <w:i/>
+          <w:lang w:bidi="en-US"/>
+        </w:rPr>
+        <w:t>On Human Conduct</w:t>
+      </w:r>
+      <w:r>
+        <w:rPr>
+          <w:lang w:bidi="en-US"/>
+        </w:rPr>
+        <w:t>. Oxford: Clarendon Press, 1975</w:t>
+      </w:r>
+    </w:p>
+    <w:p>
+      <w:pPr>
+        <w:pStyle w:val="biblio"/>
+      </w:pPr>
+      <w:r>
+        <w:t xml:space="preserve">Oakeshott, Michael. </w:t>
+      </w:r>
+      <w:r>
+        <w:rPr>
+          <w:i/>
+          <w:iCs/>
+        </w:rPr>
+        <w:t>Rationalism in Politics and Other Essays</w:t>
+      </w:r>
+      <w:r>
+        <w:t xml:space="preserve">. Indianapolis: Liberty Fund, 1991. </w:t>
+      </w:r>
+    </w:p>
+    <w:p>
+      <w:pPr>
+        <w:pStyle w:val="biblio"/>
+      </w:pPr>
+      <w:r>
+        <w:t xml:space="preserve">Oakeshott, Michael. </w:t>
+      </w:r>
+      <w:r>
+        <w:rPr>
+          <w:i/>
+          <w:iCs/>
+        </w:rPr>
+        <w:t>On History and Other Essays</w:t>
+      </w:r>
+      <w:r>
+        <w:t xml:space="preserve">. Indianapolis: Liberty Fund, 1999. </w:t>
+      </w:r>
+    </w:p>
+    <w:p>
+      <w:pPr>
+        <w:pStyle w:val="biblio"/>
+        <w:rPr>
+          <w:lang w:bidi="en-US"/>
+        </w:rPr>
+      </w:pPr>
+      <w:r>
+        <w:rPr>
+          <w:lang w:bidi="en-US"/>
+        </w:rPr>
+        <w:t>Oakeshott, Michael.</w:t>
+      </w:r>
+      <w:r>
+        <w:rPr>
+          <w:lang w:bidi="en-US"/>
+        </w:rPr>
+        <w:t xml:space="preserve"> </w:t>
+      </w:r>
+      <w:r>
+        <w:rPr>
+          <w:i/>
+          <w:lang w:bidi="en-US"/>
+        </w:rPr>
+        <w:t>Lectures in the History of Political Thought</w:t>
+      </w:r>
+      <w:r>
+        <w:rPr>
+          <w:lang w:bidi="en-US"/>
+        </w:rPr>
+        <w:t>.</w:t>
+      </w:r>
       <w:bookmarkStart w:id="0" w:name="_GoBack"/>
       <w:bookmarkEnd w:id="0"/>
       <w:r>
-        <w:t>,</w:t>
-      </w:r>
-      <w:r>
-        <w:t xml:space="preserve"> </w:t>
-      </w:r>
-      <w:r>
-        <w:t xml:space="preserve">2002. </w:t>
-      </w:r>
-      <w:r>
-        <w:t xml:space="preserve">Accessed October 27, 2016. http://www.theamericanconservative.com/articles/the-elusive-oakeshott/. </w:t>
-      </w:r>
-    </w:p>
-    <w:p>
-      <w:pPr>
-        <w:pStyle w:val="biblio"/>
-      </w:pPr>
-      <w:r>
-        <w:t xml:space="preserve">Morozov, Evgeny. </w:t>
-      </w:r>
-      <w:r>
-        <w:rPr>
-          <w:i/>
-          <w:iCs/>
-        </w:rPr>
-        <w:t>To Save Everything, Click Here: The Folly of Technological Solutionism</w:t>
-      </w:r>
-      <w:r>
-        <w:t xml:space="preserve">. PublicAffairs, 2013. </w:t>
-      </w:r>
-    </w:p>
-    <w:p>
-      <w:pPr>
-        <w:pStyle w:val="biblio"/>
-      </w:pPr>
-      <w:r>
-        <w:t xml:space="preserve">Oakeshott, Michael. </w:t>
-      </w:r>
-      <w:r>
-        <w:rPr>
-          <w:i/>
-          <w:iCs/>
-        </w:rPr>
-        <w:t>Experience and Its Modes</w:t>
-      </w:r>
-      <w:r>
-        <w:t xml:space="preserve">. Cambridge University Press, 1966. </w:t>
-      </w:r>
-    </w:p>
-    <w:p>
-      <w:pPr>
-        <w:pStyle w:val="biblio"/>
-      </w:pPr>
-      <w:r>
-        <w:t xml:space="preserve">Oakeshott, Michael. </w:t>
-      </w:r>
-      <w:r>
-        <w:rPr>
-          <w:i/>
-          <w:iCs/>
-        </w:rPr>
-        <w:t>Rationalism in Politics and Other Essays</w:t>
-      </w:r>
-      <w:r>
-        <w:t xml:space="preserve">. Indianapolis: Liberty Fund, 1991. </w:t>
-      </w:r>
-    </w:p>
-    <w:p>
-      <w:pPr>
-        <w:pStyle w:val="biblio"/>
-      </w:pPr>
-      <w:r>
-        <w:t xml:space="preserve">Oakeshott, Michael. </w:t>
-      </w:r>
-      <w:r>
-        <w:rPr>
-          <w:i/>
-          <w:iCs/>
-        </w:rPr>
-        <w:t>On History and Other Essays</w:t>
-      </w:r>
-      <w:r>
-        <w:t xml:space="preserve">. Indianapolis: Liberty Fund, 1999. </w:t>
+        <w:rPr>
+          <w:lang w:bidi="en-US"/>
+        </w:rPr>
+        <w:t xml:space="preserve"> E</w:t>
+      </w:r>
+      <w:r>
+        <w:rPr>
+          <w:lang w:bidi="en-US"/>
+        </w:rPr>
+        <w:t>d. Terry Nardin and Luke O’Sullivan, Exeter: Imprint Academic</w:t>
+      </w:r>
+      <w:r>
+        <w:rPr>
+          <w:lang w:bidi="en-US"/>
+        </w:rPr>
+        <w:t>, 2006</w:t>
+      </w:r>
+      <w:r>
+        <w:rPr>
+          <w:lang w:bidi="en-US"/>
+        </w:rPr>
+        <w:t>.</w:t>
       </w:r>
     </w:p>
     <w:p>
@@ -1221,7 +1311,6 @@
   <w:style w:type="character" w:default="1" w:styleId="DefaultParagraphFont">
     <w:name w:val="Default Paragraph Font"/>
     <w:uiPriority w:val="1"/>
-    <w:semiHidden/>
     <w:unhideWhenUsed/>
   </w:style>
   <w:style w:type="table" w:default="1" w:styleId="TableNormal">

</xml_diff>